<commit_message>
Signed-off-by: Arlen <1620339196@qq.com> 2/27
</commit_message>
<xml_diff>
--- a/me.docx
+++ b/me.docx
@@ -25,10 +25,13 @@
         </w:rPr>
         <w:t>Education</w:t>
       </w:r>
+      <w:bookmarkStart w:id="0" w:name="_GoBack"/>
+      <w:bookmarkEnd w:id="0"/>
     </w:p>
     <w:p>
       <w:pPr>
         <w:numPr>
+          <w:ilvl w:val="0"/>
           <w:numId w:val="0"/>
         </w:numPr>
         <w:rPr>
@@ -141,6 +144,7 @@
     <w:p>
       <w:pPr>
         <w:numPr>
+          <w:ilvl w:val="0"/>
           <w:numId w:val="0"/>
         </w:numPr>
         <w:ind w:leftChars="0"/>
@@ -160,6 +164,7 @@
     <w:p>
       <w:pPr>
         <w:numPr>
+          <w:ilvl w:val="0"/>
           <w:numId w:val="0"/>
         </w:numPr>
         <w:rPr>
@@ -178,6 +183,7 @@
     <w:p>
       <w:pPr>
         <w:numPr>
+          <w:ilvl w:val="0"/>
           <w:numId w:val="0"/>
         </w:numPr>
         <w:rPr>
@@ -196,6 +202,7 @@
     <w:p>
       <w:pPr>
         <w:numPr>
+          <w:ilvl w:val="0"/>
           <w:numId w:val="0"/>
         </w:numPr>
         <w:rPr>
@@ -218,6 +225,7 @@
     <w:p>
       <w:pPr>
         <w:numPr>
+          <w:ilvl w:val="0"/>
           <w:numId w:val="0"/>
         </w:numPr>
         <w:rPr>
@@ -236,6 +244,7 @@
     <w:p>
       <w:pPr>
         <w:numPr>
+          <w:ilvl w:val="0"/>
           <w:numId w:val="0"/>
         </w:numPr>
         <w:rPr>
@@ -260,6 +269,7 @@
     <w:p>
       <w:pPr>
         <w:numPr>
+          <w:ilvl w:val="0"/>
           <w:numId w:val="0"/>
         </w:numPr>
         <w:rPr>
@@ -284,6 +294,7 @@
     <w:p>
       <w:pPr>
         <w:numPr>
+          <w:ilvl w:val="0"/>
           <w:numId w:val="0"/>
         </w:numPr>
         <w:rPr>
@@ -614,52 +625,28 @@
         </w:rPr>
         <w:t>The design of the vehicle is rooted in a Free Real-Time Operating System (FreeRTOS), incorporat</w:t>
       </w:r>
-      <w:r>
-        <w:rPr>
-          <w:rFonts w:hint="default"/>
-          <w:b w:val="0"/>
-          <w:bCs w:val="0"/>
-          <w:i w:val="0"/>
-          <w:iCs w:val="0"/>
-          <w:lang w:val="en-US" w:eastAsia="zh-CN"/>
-        </w:rPr>
-        <w:t/>
-      </w:r>
-    </w:p>
-    <w:p>
-      <w:pPr>
-        <w:rPr>
-          <w:rFonts w:hint="default"/>
-          <w:b w:val="0"/>
-          <w:bCs w:val="0"/>
-          <w:i w:val="0"/>
-          <w:iCs w:val="0"/>
-          <w:lang w:val="en-US" w:eastAsia="zh-CN"/>
-        </w:rPr>
-      </w:pPr>
-      <w:r>
-        <w:rPr>
-          <w:rFonts w:hint="default"/>
-          <w:b w:val="0"/>
-          <w:bCs w:val="0"/>
-          <w:i w:val="0"/>
-          <w:iCs w:val="0"/>
-          <w:lang w:val="en-US" w:eastAsia="zh-CN"/>
-        </w:rPr>
-        <w:t>ing an Openmv camera module for real-time image tra</w:t>
-      </w:r>
-      <w:bookmarkStart w:id="0" w:name="_GoBack"/>
-      <w:bookmarkEnd w:id="0"/>
-      <w:r>
-        <w:rPr>
-          <w:rFonts w:hint="default"/>
-          <w:b w:val="0"/>
-          <w:bCs w:val="0"/>
-          <w:i w:val="0"/>
-          <w:iCs w:val="0"/>
-          <w:lang w:val="en-US" w:eastAsia="zh-CN"/>
-        </w:rPr>
-        <w:t xml:space="preserve">nsmission and remote control.The vehicle’s moving system is characterized using Mecanum Wheels, while the control system leverages a PS2 controller and Bluetooth technology for remote control. </w:t>
+    </w:p>
+    <w:p>
+      <w:pPr>
+        <w:rPr>
+          <w:rFonts w:hint="default"/>
+          <w:b w:val="0"/>
+          <w:bCs w:val="0"/>
+          <w:i w:val="0"/>
+          <w:iCs w:val="0"/>
+          <w:lang w:val="en-US" w:eastAsia="zh-CN"/>
+        </w:rPr>
+      </w:pPr>
+      <w:r>
+        <w:rPr>
+          <w:rFonts w:hint="default"/>
+          <w:b w:val="0"/>
+          <w:bCs w:val="0"/>
+          <w:i w:val="0"/>
+          <w:iCs w:val="0"/>
+          <w:lang w:val="en-US" w:eastAsia="zh-CN"/>
+        </w:rPr>
+        <w:t xml:space="preserve">ing an Openmv camera module for real-time image transmission and remote control.The vehicle’s moving system is characterized using Mecanum Wheels, while the control system leverages a PS2 controller and Bluetooth technology for remote control. </w:t>
       </w:r>
     </w:p>
     <w:p>
@@ -1366,7 +1353,8 @@
     <w:p>
       <w:pPr>
         <w:rPr>
-          <w:rFonts w:hint="eastAsia"/>
+          <w:rFonts w:hint="default" w:eastAsiaTheme="minorEastAsia"/>
+          <w:lang w:val="en-US" w:eastAsia="zh-CN"/>
         </w:rPr>
       </w:pPr>
       <w:r>
@@ -1381,7 +1369,14 @@
         <w:rPr>
           <w:rFonts w:hint="eastAsia"/>
         </w:rPr>
-        <w:t xml:space="preserve"> Skilled in integrating various sensors and actuators to create intelligent systems.</w:t>
+        <w:t xml:space="preserve"> Skilled in integrating various sensors and actuators to create intelligent systems</w:t>
+      </w:r>
+      <w:r>
+        <w:rPr>
+          <w:rFonts w:hint="eastAsia"/>
+          <w:lang w:val="en-US" w:eastAsia="zh-CN"/>
+        </w:rPr>
+        <w:t xml:space="preserve"> like designing pcb and modeling</w:t>
       </w:r>
     </w:p>
     <w:p>
@@ -1501,6 +1496,28 @@
           <w:lang w:val="en-US" w:eastAsia="zh-CN"/>
         </w:rPr>
         <w:t>Third Prize of Guangdong Electronic Design Competition</w:t>
+      </w:r>
+    </w:p>
+    <w:p>
+      <w:pPr>
+        <w:rPr>
+          <w:rFonts w:hint="default"/>
+          <w:lang w:val="en-US" w:eastAsia="zh-CN"/>
+        </w:rPr>
+      </w:pPr>
+      <w:r>
+        <w:rPr>
+          <w:rFonts w:hint="default"/>
+          <w:lang w:val="en-US" w:eastAsia="zh-CN"/>
+        </w:rPr>
+        <w:br w:type="textWrapping"/>
+      </w:r>
+      <w:r>
+        <w:rPr>
+          <w:rFonts w:hint="default"/>
+          <w:lang w:val="en-US" w:eastAsia="zh-CN"/>
+        </w:rPr>
+        <w:t>National Robocon Competition Third Prize (Startup Team Member, Responsible for Electrical Control)</w:t>
       </w:r>
     </w:p>
     <w:p>

</xml_diff>